<commit_message>
Removed Logout tracking, no format changes yet
</commit_message>
<xml_diff>
--- a/Documentation/SMRequirements.docx
+++ b/Documentation/SMRequirements.docx
@@ -206,13 +206,24 @@
         </w:rPr>
         <w:t>, the user will be able to sign into their own account. The Login is logged.</w:t>
       </w:r>
-      <w:r>
-        <w:rPr>
-          <w:color w:val="000000"/>
-          <w:sz w:val="27"/>
-          <w:szCs w:val="27"/>
-        </w:rPr>
-        <w:br/>
+      <w:bookmarkStart w:id="0" w:name="_GoBack"/>
+      <w:bookmarkEnd w:id="0"/>
+    </w:p>
+    <w:p>
+      <w:pPr>
+        <w:pStyle w:val="NormalWeb"/>
+        <w:rPr>
+          <w:color w:val="000000"/>
+          <w:sz w:val="27"/>
+          <w:szCs w:val="27"/>
+        </w:rPr>
+      </w:pPr>
+      <w:r>
+        <w:rPr>
+          <w:color w:val="000000"/>
+          <w:sz w:val="27"/>
+          <w:szCs w:val="27"/>
+        </w:rPr>
         <w:t>Priority: Imperative.</w:t>
       </w:r>
     </w:p>
@@ -252,14 +263,16 @@
         <w:tab/>
         <w:t>User indicates they want to logout, system logs and returns the user to the login page.</w:t>
       </w:r>
-      <w:r>
-        <w:rPr>
-          <w:color w:val="000000"/>
-          <w:sz w:val="27"/>
-          <w:szCs w:val="27"/>
-        </w:rPr>
-        <w:br/>
-      </w:r>
+    </w:p>
+    <w:p>
+      <w:pPr>
+        <w:pStyle w:val="NormalWeb"/>
+        <w:rPr>
+          <w:color w:val="000000"/>
+          <w:sz w:val="27"/>
+          <w:szCs w:val="27"/>
+        </w:rPr>
+      </w:pPr>
       <w:r>
         <w:rPr>
           <w:color w:val="000000"/>
@@ -305,54 +318,41 @@
         <w:tab/>
         <w:t>Given a time frame, the system will notify instructors and program coordinator of deadlines on data gathering.</w:t>
       </w:r>
-      <w:r>
-        <w:rPr>
-          <w:color w:val="000000"/>
-          <w:sz w:val="27"/>
-          <w:szCs w:val="27"/>
-        </w:rPr>
-        <w:br/>
-      </w:r>
-      <w:r>
-        <w:rPr>
-          <w:color w:val="000000"/>
-          <w:sz w:val="27"/>
-          <w:szCs w:val="27"/>
-        </w:rPr>
-        <w:t>Priority:</w:t>
-      </w:r>
-      <w:r>
-        <w:rPr>
-          <w:color w:val="000000"/>
-          <w:sz w:val="27"/>
-          <w:szCs w:val="27"/>
-        </w:rPr>
-        <w:t xml:space="preserve"> Important</w:t>
-      </w:r>
-      <w:r>
-        <w:rPr>
-          <w:color w:val="000000"/>
-          <w:sz w:val="27"/>
-          <w:szCs w:val="27"/>
-        </w:rPr>
-        <w:t>.</w:t>
-      </w:r>
-    </w:p>
-    <w:p>
-      <w:pPr>
-        <w:pStyle w:val="NormalWeb"/>
-        <w:rPr>
-          <w:color w:val="000000"/>
-          <w:sz w:val="27"/>
-          <w:szCs w:val="27"/>
-        </w:rPr>
-      </w:pPr>
-      <w:r>
-        <w:rPr>
-          <w:color w:val="000000"/>
-          <w:sz w:val="27"/>
-          <w:szCs w:val="27"/>
-        </w:rPr>
+    </w:p>
+    <w:p>
+      <w:pPr>
+        <w:pStyle w:val="NormalWeb"/>
+        <w:rPr>
+          <w:color w:val="000000"/>
+          <w:sz w:val="27"/>
+          <w:szCs w:val="27"/>
+        </w:rPr>
+      </w:pPr>
+      <w:r>
+        <w:rPr>
+          <w:color w:val="000000"/>
+          <w:sz w:val="27"/>
+          <w:szCs w:val="27"/>
+        </w:rPr>
+        <w:t>Priority: Important.</w:t>
+      </w:r>
+    </w:p>
+    <w:p>
+      <w:pPr>
+        <w:pStyle w:val="NormalWeb"/>
+        <w:rPr>
+          <w:color w:val="000000"/>
+          <w:sz w:val="27"/>
+          <w:szCs w:val="27"/>
+        </w:rPr>
+      </w:pPr>
+      <w:r>
+        <w:rPr>
+          <w:color w:val="000000"/>
+          <w:sz w:val="27"/>
+          <w:szCs w:val="27"/>
+        </w:rPr>
+        <w:lastRenderedPageBreak/>
         <w:t>SM4: Data Lockout</w:t>
       </w:r>
     </w:p>
@@ -371,41 +371,26 @@
           <w:sz w:val="27"/>
           <w:szCs w:val="27"/>
         </w:rPr>
-        <w:lastRenderedPageBreak/>
         <w:tab/>
         <w:t>Given a time frame and feature is activated, the system prevents users from adding more data after the time frame as expired.</w:t>
       </w:r>
-      <w:r>
-        <w:rPr>
-          <w:color w:val="000000"/>
-          <w:sz w:val="27"/>
-          <w:szCs w:val="27"/>
-        </w:rPr>
-        <w:br/>
-      </w:r>
-      <w:r>
-        <w:rPr>
-          <w:color w:val="000000"/>
-          <w:sz w:val="27"/>
-          <w:szCs w:val="27"/>
-        </w:rPr>
-        <w:t xml:space="preserve">Priority: </w:t>
-      </w:r>
-      <w:r>
-        <w:rPr>
-          <w:color w:val="000000"/>
-          <w:sz w:val="27"/>
-          <w:szCs w:val="27"/>
-        </w:rPr>
-        <w:t>Important</w:t>
-      </w:r>
-      <w:r>
-        <w:rPr>
-          <w:color w:val="000000"/>
-          <w:sz w:val="27"/>
-          <w:szCs w:val="27"/>
-        </w:rPr>
-        <w:t>.</w:t>
+    </w:p>
+    <w:p>
+      <w:pPr>
+        <w:pStyle w:val="NormalWeb"/>
+        <w:rPr>
+          <w:color w:val="000000"/>
+          <w:sz w:val="27"/>
+          <w:szCs w:val="27"/>
+        </w:rPr>
+      </w:pPr>
+      <w:r>
+        <w:rPr>
+          <w:color w:val="000000"/>
+          <w:sz w:val="27"/>
+          <w:szCs w:val="27"/>
+        </w:rPr>
+        <w:t>Priority: Important.</w:t>
       </w:r>
     </w:p>
     <w:p>
@@ -444,14 +429,16 @@
         <w:tab/>
         <w:t>Given a time frame and feature is activated, the system will prevent new data from being entered, and convert operational data to analytical data.</w:t>
       </w:r>
-      <w:r>
-        <w:rPr>
-          <w:color w:val="000000"/>
-          <w:sz w:val="27"/>
-          <w:szCs w:val="27"/>
-        </w:rPr>
-        <w:br/>
-      </w:r>
+    </w:p>
+    <w:p>
+      <w:pPr>
+        <w:pStyle w:val="NormalWeb"/>
+        <w:rPr>
+          <w:color w:val="000000"/>
+          <w:sz w:val="27"/>
+          <w:szCs w:val="27"/>
+        </w:rPr>
+      </w:pPr>
       <w:r>
         <w:rPr>
           <w:color w:val="000000"/>
@@ -466,15 +453,7 @@
           <w:sz w:val="27"/>
           <w:szCs w:val="27"/>
         </w:rPr>
-        <w:t>Under assessment</w:t>
-      </w:r>
-      <w:r>
-        <w:rPr>
-          <w:color w:val="000000"/>
-          <w:sz w:val="27"/>
-          <w:szCs w:val="27"/>
-        </w:rPr>
-        <w:t>.</w:t>
+        <w:t>High.</w:t>
       </w:r>
     </w:p>
     <w:p>
@@ -513,37 +492,23 @@
         <w:tab/>
         <w:t>Upon request, system will show changes made in the past and what they’re connected to; by user, time, what changed.</w:t>
       </w:r>
-      <w:r>
-        <w:rPr>
-          <w:color w:val="000000"/>
-          <w:sz w:val="27"/>
-          <w:szCs w:val="27"/>
-        </w:rPr>
-        <w:br/>
-      </w:r>
-      <w:r>
-        <w:rPr>
-          <w:color w:val="000000"/>
-          <w:sz w:val="27"/>
-          <w:szCs w:val="27"/>
-        </w:rPr>
-        <w:t xml:space="preserve">Priority: </w:t>
-      </w:r>
-      <w:r>
-        <w:rPr>
-          <w:color w:val="000000"/>
-          <w:sz w:val="27"/>
-          <w:szCs w:val="27"/>
-        </w:rPr>
-        <w:t>Imperative</w:t>
-      </w:r>
-      <w:r>
-        <w:rPr>
-          <w:color w:val="000000"/>
-          <w:sz w:val="27"/>
-          <w:szCs w:val="27"/>
-        </w:rPr>
-        <w:t>.</w:t>
+    </w:p>
+    <w:p>
+      <w:pPr>
+        <w:pStyle w:val="NormalWeb"/>
+        <w:rPr>
+          <w:color w:val="000000"/>
+          <w:sz w:val="27"/>
+          <w:szCs w:val="27"/>
+        </w:rPr>
+      </w:pPr>
+      <w:r>
+        <w:rPr>
+          <w:color w:val="000000"/>
+          <w:sz w:val="27"/>
+          <w:szCs w:val="27"/>
+        </w:rPr>
+        <w:t>Priority: Imperative.</w:t>
       </w:r>
     </w:p>
     <w:p>
@@ -580,16 +545,34 @@
           <w:szCs w:val="27"/>
         </w:rPr>
         <w:tab/>
-        <w:t>Upon request, system will show user login times, logout times, or user privilege(role)/name changes.</w:t>
-      </w:r>
-      <w:r>
-        <w:rPr>
-          <w:color w:val="000000"/>
-          <w:sz w:val="27"/>
-          <w:szCs w:val="27"/>
-        </w:rPr>
-        <w:br/>
-      </w:r>
+        <w:t>Upon request, sys</w:t>
+      </w:r>
+      <w:r>
+        <w:rPr>
+          <w:color w:val="000000"/>
+          <w:sz w:val="27"/>
+          <w:szCs w:val="27"/>
+        </w:rPr>
+        <w:t>tem will show user login times</w:t>
+      </w:r>
+      <w:r>
+        <w:rPr>
+          <w:color w:val="000000"/>
+          <w:sz w:val="27"/>
+          <w:szCs w:val="27"/>
+        </w:rPr>
+        <w:t>, or user privilege(role)/name changes.</w:t>
+      </w:r>
+    </w:p>
+    <w:p>
+      <w:pPr>
+        <w:pStyle w:val="NormalWeb"/>
+        <w:rPr>
+          <w:color w:val="000000"/>
+          <w:sz w:val="27"/>
+          <w:szCs w:val="27"/>
+        </w:rPr>
+      </w:pPr>
       <w:r>
         <w:rPr>
           <w:color w:val="000000"/>
@@ -635,14 +618,16 @@
         <w:tab/>
         <w:t>Given a change in data, the system will not retroactively change old data, instead a change log will be produced.</w:t>
       </w:r>
-      <w:r>
-        <w:rPr>
-          <w:color w:val="000000"/>
-          <w:sz w:val="27"/>
-          <w:szCs w:val="27"/>
-        </w:rPr>
-        <w:br/>
-      </w:r>
+    </w:p>
+    <w:p>
+      <w:pPr>
+        <w:pStyle w:val="NormalWeb"/>
+        <w:rPr>
+          <w:color w:val="000000"/>
+          <w:sz w:val="27"/>
+          <w:szCs w:val="27"/>
+        </w:rPr>
+      </w:pPr>
       <w:r>
         <w:rPr>
           <w:color w:val="000000"/>
@@ -712,32 +697,32 @@
         </w:rPr>
         <w:t>eturn the user to the login page.</w:t>
       </w:r>
-      <w:r>
-        <w:rPr>
-          <w:color w:val="000000"/>
-          <w:sz w:val="27"/>
-          <w:szCs w:val="27"/>
-        </w:rPr>
-        <w:br/>
-      </w:r>
-      <w:r>
-        <w:rPr>
-          <w:color w:val="000000"/>
-          <w:sz w:val="27"/>
-          <w:szCs w:val="27"/>
-        </w:rPr>
-        <w:t xml:space="preserve">Priority: </w:t>
-      </w:r>
-      <w:r>
-        <w:rPr>
-          <w:color w:val="000000"/>
-          <w:sz w:val="27"/>
-          <w:szCs w:val="27"/>
-        </w:rPr>
-        <w:t>Under assessment</w:t>
-      </w:r>
-      <w:bookmarkStart w:id="0" w:name="_GoBack"/>
-      <w:bookmarkEnd w:id="0"/>
+    </w:p>
+    <w:p>
+      <w:pPr>
+        <w:pStyle w:val="NormalWeb"/>
+        <w:rPr>
+          <w:color w:val="000000"/>
+          <w:sz w:val="27"/>
+          <w:szCs w:val="27"/>
+        </w:rPr>
+      </w:pPr>
+      <w:r>
+        <w:rPr>
+          <w:color w:val="000000"/>
+          <w:sz w:val="27"/>
+          <w:szCs w:val="27"/>
+        </w:rPr>
+        <w:t>Priority:</w:t>
+      </w:r>
+      <w:r>
+        <w:rPr>
+          <w:color w:val="000000"/>
+          <w:sz w:val="27"/>
+          <w:szCs w:val="27"/>
+        </w:rPr>
+        <w:t xml:space="preserve"> High</w:t>
+      </w:r>
       <w:r>
         <w:rPr>
           <w:color w:val="000000"/>

</xml_diff>